<commit_message>
Updated the review section
</commit_message>
<xml_diff>
--- a/documentation/Praca inżynierska v2.docx
+++ b/documentation/Praca inżynierska v2.docx
@@ -5362,33 +5362,31 @@
     </w:p>
     <w:p>
       <w:pPr>
+        <w:pStyle w:val="Code"/>
         <w:jc w:val="center"/>
       </w:pPr>
       <w:proofErr w:type="spellStart"/>
       <w:r>
-        <w:rPr>
-          <w:rFonts w:ascii="Courier New" w:hAnsi="Courier New" w:cs="Courier New"/>
-        </w:rPr>
         <w:t>npx</w:t>
       </w:r>
       <w:proofErr w:type="spellEnd"/>
       <w:r>
-        <w:rPr>
-          <w:rFonts w:ascii="Courier New" w:hAnsi="Courier New" w:cs="Courier New"/>
-        </w:rPr>
         <w:t xml:space="preserve"> </w:t>
       </w:r>
       <w:proofErr w:type="spellStart"/>
       <w:r>
-        <w:rPr>
-          <w:rFonts w:ascii="Courier New" w:hAnsi="Courier New" w:cs="Courier New"/>
-        </w:rPr>
         <w:t>create-next-app@latest</w:t>
       </w:r>
       <w:proofErr w:type="spellEnd"/>
       <w:r>
         <w:t xml:space="preserve"> [2]</w:t>
       </w:r>
+    </w:p>
+    <w:p>
+      <w:pPr>
+        <w:pStyle w:val="Code"/>
+        <w:jc w:val="center"/>
+      </w:pPr>
     </w:p>
     <w:p>
       <w:r>
@@ -5944,30 +5942,44 @@
         <w:rPr>
           <w:b/>
           <w:bCs/>
-        </w:rPr>
-      </w:pPr>
+          <w:lang w:val="en-GB"/>
+        </w:rPr>
+      </w:pPr>
+      <w:proofErr w:type="spellStart"/>
       <w:r>
         <w:rPr>
           <w:b/>
           <w:bCs/>
-        </w:rPr>
-        <w:t xml:space="preserve">Kod modelu </w:t>
-      </w:r>
-      <w:proofErr w:type="spellStart"/>
+          <w:lang w:val="en-GB"/>
+        </w:rPr>
+        <w:t>Kod</w:t>
+      </w:r>
+      <w:proofErr w:type="spellEnd"/>
       <w:r>
         <w:rPr>
           <w:b/>
           <w:bCs/>
-        </w:rPr>
-        <w:t>Task</w:t>
-      </w:r>
-      <w:proofErr w:type="spellEnd"/>
+          <w:lang w:val="en-GB"/>
+        </w:rPr>
+        <w:t xml:space="preserve"> </w:t>
+      </w:r>
+      <w:proofErr w:type="spellStart"/>
       <w:r>
         <w:rPr>
           <w:b/>
           <w:bCs/>
-        </w:rPr>
-        <w:t>:</w:t>
+          <w:lang w:val="en-GB"/>
+        </w:rPr>
+        <w:t>modelu</w:t>
+      </w:r>
+      <w:proofErr w:type="spellEnd"/>
+      <w:r>
+        <w:rPr>
+          <w:b/>
+          <w:bCs/>
+          <w:lang w:val="en-GB"/>
+        </w:rPr>
+        <w:t xml:space="preserve"> Task:</w:t>
       </w:r>
     </w:p>
     <w:p>
@@ -6608,28 +6620,22 @@
     <w:p>
       <w:pPr>
         <w:pStyle w:val="Code"/>
-        <w:rPr>
-          <w:lang w:val="en-GB"/>
-        </w:rPr>
-      </w:pPr>
-      <w:r>
-        <w:rPr>
-          <w:lang w:val="en-GB"/>
-        </w:rPr>
-        <w:t>    },</w:t>
+      </w:pPr>
+      <w:r>
+        <w:rPr>
+          <w:lang w:val="en-GB"/>
+        </w:rPr>
+        <w:t xml:space="preserve">    </w:t>
+      </w:r>
+      <w:r>
+        <w:t>},</w:t>
       </w:r>
     </w:p>
     <w:p>
       <w:pPr>
         <w:pStyle w:val="Code"/>
-        <w:rPr>
-          <w:lang w:val="en-GB"/>
-        </w:rPr>
-      </w:pPr>
-      <w:r>
-        <w:rPr>
-          <w:lang w:val="en-GB"/>
-        </w:rPr>
+      </w:pPr>
+      <w:r>
         <w:t>})</w:t>
       </w:r>
     </w:p>
@@ -6731,10 +6737,7 @@
       </w:r>
       <w:proofErr w:type="spellEnd"/>
       <w:r>
-        <w:t xml:space="preserve"> oraz </w:t>
-      </w:r>
-      <w:r>
-        <w:t>akcje serwerowe zawierające same zapytania do bazy danych</w:t>
+        <w:t xml:space="preserve"> oraz akcje serwerowe zawierające same zapytania do bazy danych</w:t>
       </w:r>
       <w:r>
         <w:t>.</w:t>
@@ -6854,15 +6857,179 @@
     </w:p>
     <w:p>
       <w:r>
-        <w:t>K</w:t>
-      </w:r>
-      <w:r>
-        <w:t>omponenty</w:t>
-      </w:r>
-    </w:p>
-    <w:p>
-      <w:r>
-        <w:t>Implementacja kalendarza</w:t>
+        <w:t xml:space="preserve">Oprócz funkcji bezpośrednio zaimplementowanych w stronach, aplikacja wykorzystuje trzy dodatkowe komponenty. </w:t>
+      </w:r>
+      <w:proofErr w:type="spellStart"/>
+      <w:r>
+        <w:rPr>
+          <w:i/>
+          <w:iCs/>
+        </w:rPr>
+        <w:t>NoNote</w:t>
+      </w:r>
+      <w:proofErr w:type="spellEnd"/>
+      <w:r>
+        <w:t xml:space="preserve"> jest prostym, statycznym powiadomieniem o braku wybranej </w:t>
+      </w:r>
+      <w:proofErr w:type="spellStart"/>
+      <w:r>
+        <w:t>notaki</w:t>
+      </w:r>
+      <w:proofErr w:type="spellEnd"/>
+      <w:r>
+        <w:t xml:space="preserve"> i został </w:t>
+      </w:r>
+      <w:proofErr w:type="gramStart"/>
+      <w:r>
+        <w:t>wykorzystany</w:t>
+      </w:r>
+      <w:proofErr w:type="gramEnd"/>
+      <w:r>
+        <w:t xml:space="preserve"> aby uprościć kod strony. </w:t>
+      </w:r>
+      <w:proofErr w:type="spellStart"/>
+      <w:r>
+        <w:rPr>
+          <w:i/>
+          <w:iCs/>
+        </w:rPr>
+        <w:t>PopUp</w:t>
+      </w:r>
+      <w:proofErr w:type="spellEnd"/>
+      <w:r>
+        <w:t xml:space="preserve"> jest odpowiedzialny za powiadomienia wyświetlające się na ekranie</w:t>
+      </w:r>
+      <w:r>
+        <w:t xml:space="preserve">, które znika po półtorej sekundy. Obecnie w projekcie wykorzystany jest jedynie do potwierdzenia zapisu notatki. Ostatnim komponentem jest </w:t>
+      </w:r>
+      <w:proofErr w:type="spellStart"/>
+      <w:r>
+        <w:rPr>
+          <w:i/>
+          <w:iCs/>
+        </w:rPr>
+        <w:t>Textarea</w:t>
+      </w:r>
+      <w:proofErr w:type="spellEnd"/>
+      <w:r>
+        <w:t xml:space="preserve">, który zawiera edytowalne pole </w:t>
+      </w:r>
+      <w:proofErr w:type="spellStart"/>
+      <w:r>
+        <w:t>Markdown</w:t>
+      </w:r>
+      <w:proofErr w:type="spellEnd"/>
+      <w:r>
+        <w:t>, guzik zapisu oraz wszystkie funkcje programistyczne obsługujące tą funkcjonalność.</w:t>
+      </w:r>
+    </w:p>
+    <w:p>
+      <w:r>
+        <w:t xml:space="preserve">Ostatnim elementem aplikacji który wymagał osobnej implementacji jest moduł kalendarza z </w:t>
+      </w:r>
+      <w:proofErr w:type="spellStart"/>
+      <w:r>
+        <w:rPr>
+          <w:i/>
+          <w:iCs/>
+        </w:rPr>
+        <w:t>react-calendar</w:t>
+      </w:r>
+      <w:proofErr w:type="spellEnd"/>
+      <w:r>
+        <w:t>. Podstawowe wprowadzenie funkcjonalności sprowadza się do zaimportowania komponentu, a następnie umieszczenie go w dowolnym miejscu strony.</w:t>
+      </w:r>
+      <w:r>
+        <w:t xml:space="preserve"> Komponent </w:t>
+      </w:r>
+      <w:proofErr w:type="spellStart"/>
+      <w:r>
+        <w:t>Calendar</w:t>
+      </w:r>
+      <w:proofErr w:type="spellEnd"/>
+      <w:r>
+        <w:t xml:space="preserve"> wymaga do pełnej funkcjonalności jednego stanu i funkcję aktualizującą. Stan w tym przypadku nazywa się </w:t>
+      </w:r>
+      <w:proofErr w:type="spellStart"/>
+      <w:r>
+        <w:rPr>
+          <w:i/>
+          <w:iCs/>
+        </w:rPr>
+        <w:t>day</w:t>
+      </w:r>
+      <w:proofErr w:type="spellEnd"/>
+      <w:r>
+        <w:t xml:space="preserve"> i jest inicjalizowany dzisiejszą datą przy otwarciu witryny. Funkcja obsługująca zmianę dnia może zawierać dodatkowy kod, ale w projekcie zrealizowana jest w najprostszej możliwej formie: </w:t>
+      </w:r>
+      <w:r>
+        <w:t>nadpisuje</w:t>
+      </w:r>
+      <w:r>
+        <w:t xml:space="preserve"> stan wartoś</w:t>
+      </w:r>
+      <w:r>
+        <w:t>cią</w:t>
+      </w:r>
+      <w:r>
+        <w:t xml:space="preserve"> przekazaną przez kalendarz.</w:t>
+      </w:r>
+      <w:r>
+        <w:t xml:space="preserve"> Dodatkowo wyłączono guziki zmieniające widoki kalendarza o więcej niż jedną pozycję.</w:t>
+      </w:r>
+    </w:p>
+    <w:p>
+      <w:r>
+        <w:t xml:space="preserve">Zaawansowanymi funkcjami kalendarza, które były użyte w projekcie to wyświetlanie dodatkowych danych w komórkach dnia. Do tego wykorzystano specjalną funkcję, która sprawdza czy w danym dniu występują unikatowe zadania i czy nie zostały </w:t>
+      </w:r>
+      <w:r>
+        <w:lastRenderedPageBreak/>
+        <w:t>jeszcze odznaczone jako wykonane. Jeżeli oba warunki są spełnione, do komórki dnia w kalendarzu zostaje dodany okrągły symbol. Aby nie trzeba było pobierać wszystkich zadań przy każdym otwarciu witryny, przy zmianie widoku z miesiąc na miesiąc pobierane są dane dla tego przedziału czasu.</w:t>
+      </w:r>
+    </w:p>
+    <w:p>
+      <w:r>
+        <w:t xml:space="preserve">Ze względu na to, że </w:t>
+      </w:r>
+      <w:proofErr w:type="spellStart"/>
+      <w:r>
+        <w:rPr>
+          <w:i/>
+          <w:iCs/>
+        </w:rPr>
+        <w:t>react-kalendar</w:t>
+      </w:r>
+      <w:proofErr w:type="spellEnd"/>
+      <w:r>
+        <w:t xml:space="preserve"> jest biblioteką napisaną w taki sposób, aby współpracowała z dowolną aplikacją wykorzystującą </w:t>
+      </w:r>
+      <w:proofErr w:type="spellStart"/>
+      <w:r>
+        <w:t>React</w:t>
+      </w:r>
+      <w:proofErr w:type="spellEnd"/>
+      <w:r>
+        <w:t xml:space="preserve">. Z tego powodu, jedynym wspieranym systemem </w:t>
+      </w:r>
+      <w:proofErr w:type="spellStart"/>
+      <w:r>
+        <w:t>stylowania</w:t>
+      </w:r>
+      <w:proofErr w:type="spellEnd"/>
+      <w:r>
+        <w:t xml:space="preserve"> modułu jest domyślna składnia CSS. Z tego powodu, w katalogu </w:t>
+      </w:r>
+      <w:proofErr w:type="spellStart"/>
+      <w:r>
+        <w:rPr>
+          <w:i/>
+          <w:iCs/>
+        </w:rPr>
+        <w:t>src</w:t>
+      </w:r>
+      <w:proofErr w:type="spellEnd"/>
+      <w:r>
+        <w:t xml:space="preserve"> znajduje się zmodyfikowany arkusz styli od twórcy biblioteki. Zmieniono głównie kolorystykę, aby pasowała do reszty aplikacji.</w:t>
       </w:r>
     </w:p>
     <w:p>
@@ -6871,13 +7038,17 @@
       </w:pPr>
       <w:bookmarkStart w:id="12" w:name="_Toc183630265"/>
       <w:r>
-        <w:lastRenderedPageBreak/>
         <w:t xml:space="preserve">3.3 </w:t>
       </w:r>
       <w:r>
         <w:t>Przegląd gotowej aplikacji</w:t>
       </w:r>
       <w:bookmarkEnd w:id="12"/>
+    </w:p>
+    <w:p>
+      <w:r>
+        <w:t>Domyślnym widokiem aplikacji jest lista zadań. Głównym elementem interfejsu, który powinien interesować użytkownika jest list wpisów w centrum ekranu opisana datą wybranego dnia (domyślnie dzień dzisiejszy otwierania witryny). Każdy wpis w dniu można wykreślić klikając na symbol po jego prawej stronie. Pod listą znajduje się formularz dodania nowego zadania. Klikając w guzik o kształcie krzyżyka dodać można pojedyncze zadanie do wybranego dnia, a klikając na jeden z guzików w poniższej sekcji można dodać kilka instancji zadania w formie okresowej. W chwili obecnej, aplikacja dodaje tygodniowe i miesięczne zadania na okres roku, a roczna na okres dziesięciu lat.</w:t>
+      </w:r>
     </w:p>
     <w:p>
       <w:pPr>
@@ -6933,6 +7104,21 @@
       </w:r>
     </w:p>
     <w:p>
+      <w:r>
+        <w:t xml:space="preserve">Nad listą zadań znajduje się przełącznik zakładek, który pozwala na dostęp do edycji zadań dziennych. Funkcjonowanie listy jest analogiczne do głównej; klikając na symbol po prawej stronie wpisu możemy usunąć go z powtarzania się dziennego oraz pod listą dodać możemy nowy wpis zatwierdzając guzikiem. Ostatnim elementem interfejsu jest </w:t>
+      </w:r>
+      <w:r>
+        <w:lastRenderedPageBreak/>
+        <w:t>przybornik z</w:t>
+      </w:r>
+      <w:r>
+        <w:t xml:space="preserve"> boku</w:t>
+      </w:r>
+      <w:r>
+        <w:t xml:space="preserve"> zawierający guzik z podpisem Notatki, który zabiera użytkownika do drugiej podstrony witryny oraz kalendarz.</w:t>
+      </w:r>
+    </w:p>
+    <w:p>
       <w:pPr>
         <w:jc w:val="center"/>
       </w:pPr>
@@ -6941,7 +7127,7 @@
           <w:noProof/>
         </w:rPr>
         <w:drawing>
-          <wp:inline distT="0" distB="0" distL="0" distR="0" wp14:anchorId="74037320" wp14:editId="1A80D8E9">
+          <wp:inline distT="0" distB="0" distL="0" distR="0" wp14:anchorId="0FDB3901" wp14:editId="6826A803">
             <wp:extent cx="2562225" cy="2349130"/>
             <wp:effectExtent l="0" t="0" r="0" b="0"/>
             <wp:docPr id="1310238975" name="Picture 1" descr="A screenshot of a computer&#10;&#10;Description automatically generated"/>
@@ -6976,6 +7162,9 @@
           </wp:inline>
         </w:drawing>
       </w:r>
+      <w:r>
+        <w:t xml:space="preserve"> </w:t>
+      </w:r>
     </w:p>
     <w:p>
       <w:pPr>
@@ -6986,14 +7175,23 @@
       </w:r>
     </w:p>
     <w:p>
+      <w:r>
+        <w:t>Klikając na dany dzień użytkownik może wybrać datę, dla której przejrzeć chce zadania. Okrągłe symbole wskazują, że w danym dniu występują unikatowe zadania, których użytkownik nie odznaczył. Klikając na nagłówek z miesiącem, widok dni podmieniony jest na spis miesięcy. Klikając na nagłówek ponownie, użytkownik zabierany jest coraz wyżej w hierarchii dat aż do wieków. Klikając na zawartość listy użytkownik przechodzi z powrotem do bardziej dokładnych dat. Strzałki służą do zmieniania kart do kolejnej wartości nagłówka; w widoku miesiąca do kolejnego lub poprzedniego miesiąca, w widoku roku przełączają pomiędzy kolejnymi latami itp.</w:t>
+      </w:r>
+    </w:p>
+    <w:p>
       <w:pPr>
         <w:jc w:val="center"/>
       </w:pPr>
+    </w:p>
+    <w:p>
+      <w:pPr>
+        <w:jc w:val="center"/>
+      </w:pPr>
       <w:r>
         <w:rPr>
           <w:noProof/>
         </w:rPr>
-        <w:lastRenderedPageBreak/>
         <w:drawing>
           <wp:inline distT="0" distB="0" distL="0" distR="0" wp14:anchorId="39EA4272" wp14:editId="5860A54B">
             <wp:extent cx="5399405" cy="3542665"/>
@@ -7036,6 +7234,7 @@
         <w:jc w:val="center"/>
       </w:pPr>
       <w:r>
+        <w:lastRenderedPageBreak/>
         <w:t>Rysunek 3.</w:t>
       </w:r>
       <w:r>
@@ -7538,7 +7737,6 @@
           <w:i/>
           <w:iCs/>
         </w:rPr>
-        <w:lastRenderedPageBreak/>
         <w:t>Dynamic</w:t>
       </w:r>
       <w:proofErr w:type="spellEnd"/>

</xml_diff>